<commit_message>
Updated word document for graduation.
</commit_message>
<xml_diff>
--- a/WPL-Resume_ERM.docx
+++ b/WPL-Resume_ERM.docx
@@ -758,7 +758,6 @@
               </w:rPr>
               <w:t xml:space="preserve">Risk Profile, Assessment, </w:t>
             </w:r>
-            <w:bookmarkStart w:id="0" w:name="_GoBack"/>
             <w:r>
               <w:rPr>
                 <w:rFonts w:ascii="Arial" w:hAnsi="Arial"/>
@@ -768,7 +767,6 @@
               </w:rPr>
               <w:t>and</w:t>
             </w:r>
-            <w:bookmarkEnd w:id="0"/>
             <w:r>
               <w:rPr>
                 <w:rFonts w:ascii="Arial" w:hAnsi="Arial"/>
@@ -1483,7 +1481,17 @@
           <w:sz w:val="20"/>
           <w:szCs w:val="20"/>
         </w:rPr>
-        <w:t>M.S. (Expected Complete 2019) Risk Management, Notre Dame University Maryland, Maryland</w:t>
+        <w:t>M.S. (</w:t>
+      </w:r>
+      <w:bookmarkStart w:id="0" w:name="_GoBack"/>
+      <w:bookmarkEnd w:id="0"/>
+      <w:r>
+        <w:rPr>
+          <w:rFonts w:ascii="Arial" w:hAnsi="Arial"/>
+          <w:sz w:val="20"/>
+          <w:szCs w:val="20"/>
+        </w:rPr>
+        <w:t>2019) Risk Management, Notre Dame University Maryland, Maryland</w:t>
       </w:r>
     </w:p>
     <w:p>
@@ -1794,17 +1802,7 @@
           <w:sz w:val="20"/>
           <w:szCs w:val="20"/>
         </w:rPr>
-        <w:t xml:space="preserve">Author (unpublished paper) An Empirical Functional Approach to Depth Damage Relationships – 2016 </w:t>
-      </w:r>
-      <w:r>
-        <w:rPr>
-          <w:rFonts w:ascii="Arial" w:hAnsi="Arial"/>
-          <w:spacing w:val="-1"/>
-          <w:sz w:val="20"/>
-          <w:szCs w:val="20"/>
-        </w:rPr>
-        <w:lastRenderedPageBreak/>
-        <w:t>FloodRISK2016</w:t>
+        <w:t>Author (unpublished paper) An Empirical Functional Approach to Depth Damage Relationships – 2016 FloodRISK2016</w:t>
       </w:r>
     </w:p>
     <w:sectPr>
@@ -2525,7 +2523,7 @@
       </w:pPr>
     </w:pPrDefault>
   </w:docDefaults>
-  <w:latentStyles w:defLockedState="0" w:defUIPriority="99" w:defSemiHidden="0" w:defUnhideWhenUsed="0" w:defQFormat="0" w:count="375">
+  <w:latentStyles w:defLockedState="0" w:defUIPriority="99" w:defSemiHidden="0" w:defUnhideWhenUsed="0" w:defQFormat="0" w:count="376">
     <w:lsdException w:name="Normal" w:uiPriority="0" w:qFormat="1"/>
     <w:lsdException w:name="heading 1" w:uiPriority="9" w:qFormat="1"/>
     <w:lsdException w:name="heading 2" w:semiHidden="1" w:uiPriority="9" w:unhideWhenUsed="1" w:qFormat="1"/>
@@ -2631,7 +2629,6 @@
     <w:lsdException w:name="HTML Sample" w:semiHidden="1" w:unhideWhenUsed="1"/>
     <w:lsdException w:name="HTML Typewriter" w:semiHidden="1" w:unhideWhenUsed="1"/>
     <w:lsdException w:name="HTML Variable" w:semiHidden="1" w:unhideWhenUsed="1"/>
-    <w:lsdException w:name="Normal Table" w:semiHidden="1" w:unhideWhenUsed="1"/>
     <w:lsdException w:name="annotation subject" w:semiHidden="1" w:unhideWhenUsed="1"/>
     <w:lsdException w:name="No List" w:semiHidden="1" w:unhideWhenUsed="1"/>
     <w:lsdException w:name="Outline List 1" w:semiHidden="1" w:unhideWhenUsed="1"/>
@@ -2678,10 +2675,8 @@
     <w:lsdException w:name="Table Subtle 2" w:semiHidden="1" w:unhideWhenUsed="1"/>
     <w:lsdException w:name="Table Web 1" w:semiHidden="1" w:unhideWhenUsed="1"/>
     <w:lsdException w:name="Table Web 2" w:semiHidden="1" w:unhideWhenUsed="1"/>
-    <w:lsdException w:name="Table Web 3" w:semiHidden="1" w:unhideWhenUsed="1"/>
     <w:lsdException w:name="Balloon Text" w:semiHidden="1" w:unhideWhenUsed="1"/>
     <w:lsdException w:name="Table Grid" w:uiPriority="39"/>
-    <w:lsdException w:name="Table Theme" w:semiHidden="1" w:unhideWhenUsed="1"/>
     <w:lsdException w:name="Placeholder Text" w:semiHidden="1"/>
     <w:lsdException w:name="No Spacing" w:uiPriority="1" w:qFormat="1"/>
     <w:lsdException w:name="Light Shading" w:uiPriority="60"/>
@@ -2899,6 +2894,7 @@
     <w:lsdException w:name="List Table 7 Colorful Accent 6" w:uiPriority="52"/>
     <w:lsdException w:name="Mention" w:semiHidden="1" w:unhideWhenUsed="1"/>
     <w:lsdException w:name="Smart Hyperlink" w:semiHidden="1" w:unhideWhenUsed="1"/>
+    <w:lsdException w:name="Smart Link" w:semiHidden="1" w:unhideWhenUsed="1"/>
   </w:latentStyles>
   <w:style w:type="paragraph" w:default="1" w:styleId="Normal">
     <w:name w:val="Normal"/>
@@ -4523,7 +4519,7 @@
 </file>
 
 <file path=customXml/itemProps1.xml><?xml version="1.0" encoding="utf-8"?>
-<ds:datastoreItem xmlns:ds="http://schemas.openxmlformats.org/officeDocument/2006/customXml" ds:itemID="{0DD016F4-7CA9-624D-A120-0C8B3372DF90}">
+<ds:datastoreItem xmlns:ds="http://schemas.openxmlformats.org/officeDocument/2006/customXml" ds:itemID="{AA7FB03D-19FB-A74C-ACCA-87A18472B12A}">
   <ds:schemaRefs>
     <ds:schemaRef ds:uri="http://schemas.openxmlformats.org/officeDocument/2006/bibliography"/>
   </ds:schemaRefs>

</xml_diff>